<commit_message>
Documentação Final - correção
</commit_message>
<xml_diff>
--- a/Documentação/Localize Jahu.docx
+++ b/Documentação/Localize Jahu.docx
@@ -995,7 +995,7 @@
             <w:noProof/>
             <w:webHidden/>
           </w:rPr>
-          <w:t>12</w:t>
+          <w:t>11</w:t>
         </w:r>
         <w:r>
           <w:rPr>
@@ -1067,7 +1067,7 @@
             <w:noProof/>
             <w:webHidden/>
           </w:rPr>
-          <w:t>15</w:t>
+          <w:t>14</w:t>
         </w:r>
         <w:r>
           <w:rPr>
@@ -1139,7 +1139,7 @@
             <w:noProof/>
             <w:webHidden/>
           </w:rPr>
-          <w:t>16</w:t>
+          <w:t>15</w:t>
         </w:r>
         <w:r>
           <w:rPr>
@@ -1211,7 +1211,7 @@
             <w:noProof/>
             <w:webHidden/>
           </w:rPr>
-          <w:t>16</w:t>
+          <w:t>15</w:t>
         </w:r>
         <w:r>
           <w:rPr>
@@ -1284,7 +1284,7 @@
             <w:noProof/>
             <w:webHidden/>
           </w:rPr>
-          <w:t>17</w:t>
+          <w:t>16</w:t>
         </w:r>
         <w:r>
           <w:rPr>
@@ -1356,7 +1356,7 @@
             <w:noProof/>
             <w:webHidden/>
           </w:rPr>
-          <w:t>18</w:t>
+          <w:t>17</w:t>
         </w:r>
         <w:r>
           <w:rPr>
@@ -1428,7 +1428,7 @@
             <w:noProof/>
             <w:webHidden/>
           </w:rPr>
-          <w:t>18</w:t>
+          <w:t>17</w:t>
         </w:r>
         <w:r>
           <w:rPr>
@@ -1500,7 +1500,7 @@
             <w:noProof/>
             <w:webHidden/>
           </w:rPr>
-          <w:t>19</w:t>
+          <w:t>18</w:t>
         </w:r>
         <w:r>
           <w:rPr>
@@ -1572,7 +1572,7 @@
             <w:noProof/>
             <w:webHidden/>
           </w:rPr>
-          <w:t>19</w:t>
+          <w:t>18</w:t>
         </w:r>
         <w:r>
           <w:rPr>
@@ -1644,7 +1644,7 @@
             <w:noProof/>
             <w:webHidden/>
           </w:rPr>
-          <w:t>20</w:t>
+          <w:t>19</w:t>
         </w:r>
         <w:r>
           <w:rPr>
@@ -1716,7 +1716,7 @@
             <w:noProof/>
             <w:webHidden/>
           </w:rPr>
-          <w:t>21</w:t>
+          <w:t>20</w:t>
         </w:r>
         <w:r>
           <w:rPr>
@@ -1788,7 +1788,7 @@
             <w:noProof/>
             <w:webHidden/>
           </w:rPr>
-          <w:t>22</w:t>
+          <w:t>21</w:t>
         </w:r>
         <w:r>
           <w:rPr>
@@ -1860,7 +1860,7 @@
             <w:noProof/>
             <w:webHidden/>
           </w:rPr>
-          <w:t>23</w:t>
+          <w:t>22</w:t>
         </w:r>
         <w:r>
           <w:rPr>
@@ -1932,7 +1932,7 @@
             <w:noProof/>
             <w:webHidden/>
           </w:rPr>
-          <w:t>24</w:t>
+          <w:t>23</w:t>
         </w:r>
         <w:r>
           <w:rPr>
@@ -2004,7 +2004,7 @@
             <w:noProof/>
             <w:webHidden/>
           </w:rPr>
-          <w:t>24</w:t>
+          <w:t>23</w:t>
         </w:r>
         <w:r>
           <w:rPr>
@@ -2076,7 +2076,7 @@
             <w:noProof/>
             <w:webHidden/>
           </w:rPr>
-          <w:t>25</w:t>
+          <w:t>24</w:t>
         </w:r>
         <w:r>
           <w:rPr>
@@ -2148,7 +2148,7 @@
             <w:noProof/>
             <w:webHidden/>
           </w:rPr>
-          <w:t>25</w:t>
+          <w:t>24</w:t>
         </w:r>
         <w:r>
           <w:rPr>
@@ -2220,7 +2220,7 @@
             <w:noProof/>
             <w:webHidden/>
           </w:rPr>
-          <w:t>26</w:t>
+          <w:t>25</w:t>
         </w:r>
         <w:r>
           <w:rPr>
@@ -2292,7 +2292,7 @@
             <w:noProof/>
             <w:webHidden/>
           </w:rPr>
-          <w:t>26</w:t>
+          <w:t>25</w:t>
         </w:r>
         <w:r>
           <w:rPr>
@@ -2364,7 +2364,7 @@
             <w:noProof/>
             <w:webHidden/>
           </w:rPr>
-          <w:t>27</w:t>
+          <w:t>26</w:t>
         </w:r>
         <w:r>
           <w:rPr>
@@ -2436,7 +2436,7 @@
             <w:noProof/>
             <w:webHidden/>
           </w:rPr>
-          <w:t>28</w:t>
+          <w:t>27</w:t>
         </w:r>
         <w:r>
           <w:rPr>
@@ -2508,7 +2508,7 @@
             <w:noProof/>
             <w:webHidden/>
           </w:rPr>
-          <w:t>31</w:t>
+          <w:t>30</w:t>
         </w:r>
         <w:r>
           <w:rPr>
@@ -2580,7 +2580,7 @@
             <w:noProof/>
             <w:webHidden/>
           </w:rPr>
-          <w:t>31</w:t>
+          <w:t>30</w:t>
         </w:r>
         <w:r>
           <w:rPr>
@@ -2652,7 +2652,7 @@
             <w:noProof/>
             <w:webHidden/>
           </w:rPr>
-          <w:t>32</w:t>
+          <w:t>31</w:t>
         </w:r>
         <w:r>
           <w:rPr>
@@ -2724,7 +2724,7 @@
             <w:noProof/>
             <w:webHidden/>
           </w:rPr>
-          <w:t>32</w:t>
+          <w:t>31</w:t>
         </w:r>
         <w:r>
           <w:rPr>
@@ -2796,7 +2796,7 @@
             <w:noProof/>
             <w:webHidden/>
           </w:rPr>
-          <w:t>33</w:t>
+          <w:t>32</w:t>
         </w:r>
         <w:r>
           <w:rPr>
@@ -2868,7 +2868,7 @@
             <w:noProof/>
             <w:webHidden/>
           </w:rPr>
-          <w:t>33</w:t>
+          <w:t>32</w:t>
         </w:r>
         <w:r>
           <w:rPr>
@@ -2940,7 +2940,7 @@
             <w:noProof/>
             <w:webHidden/>
           </w:rPr>
-          <w:t>34</w:t>
+          <w:t>33</w:t>
         </w:r>
         <w:r>
           <w:rPr>
@@ -3012,7 +3012,7 @@
             <w:noProof/>
             <w:webHidden/>
           </w:rPr>
-          <w:t>34</w:t>
+          <w:t>33</w:t>
         </w:r>
         <w:r>
           <w:rPr>
@@ -3084,7 +3084,7 @@
             <w:noProof/>
             <w:webHidden/>
           </w:rPr>
-          <w:t>35</w:t>
+          <w:t>34</w:t>
         </w:r>
         <w:r>
           <w:rPr>
@@ -17737,30 +17737,6 @@
 </file>
 
 <file path=customXml/item1.xml><?xml version="1.0" encoding="utf-8"?>
-<?mso-contentType ?>
-<FormTemplates xmlns="http://schemas.microsoft.com/sharepoint/v3/contenttype/forms">
-  <Display>DocumentLibraryForm</Display>
-  <Edit>DocumentLibraryForm</Edit>
-  <New>DocumentLibraryForm</New>
-</FormTemplates>
-</file>
-
-<file path=customXml/item2.xml><?xml version="1.0" encoding="utf-8"?>
-<b:Sources xmlns:b="http://schemas.openxmlformats.org/officeDocument/2006/bibliography" xmlns="http://schemas.openxmlformats.org/officeDocument/2006/bibliography" SelectedStyle="\APA.XSL" StyleName="APA"/>
-</file>
-
-<file path=customXml/item3.xml><?xml version="1.0" encoding="utf-8"?>
-<p:properties xmlns:p="http://schemas.microsoft.com/office/2006/metadata/properties" xmlns:xsi="http://www.w3.org/2001/XMLSchema-instance" xmlns:pc="http://schemas.microsoft.com/office/infopath/2007/PartnerControls">
-  <documentManagement>
-    <lcf76f155ced4ddcb4097134ff3c332f xmlns="90191c2e-8b42-4228-85b4-7806ea93d9fa">
-      <Terms xmlns="http://schemas.microsoft.com/office/infopath/2007/PartnerControls"/>
-    </lcf76f155ced4ddcb4097134ff3c332f>
-    <TaxCatchAll xmlns="8d5d6a0f-107e-4682-b58a-f9becefb0ba6" xsi:nil="true"/>
-  </documentManagement>
-</p:properties>
-</file>
-
-<file path=customXml/item4.xml><?xml version="1.0" encoding="utf-8"?>
 <ct:contentTypeSchema xmlns:ct="http://schemas.microsoft.com/office/2006/metadata/contentType" xmlns:ma="http://schemas.microsoft.com/office/2006/metadata/properties/metaAttributes" ct:_="" ma:_="" ma:contentTypeName="Documento" ma:contentTypeID="0x010100DBC2005DCAB1674486624464BF14EA09" ma:contentTypeVersion="11" ma:contentTypeDescription="Crie um novo documento." ma:contentTypeScope="" ma:versionID="daaf81cceb216a00c89de795c2ef5d2d">
   <xsd:schema xmlns:xsd="http://www.w3.org/2001/XMLSchema" xmlns:xs="http://www.w3.org/2001/XMLSchema" xmlns:p="http://schemas.microsoft.com/office/2006/metadata/properties" xmlns:ns2="90191c2e-8b42-4228-85b4-7806ea93d9fa" xmlns:ns3="8d5d6a0f-107e-4682-b58a-f9becefb0ba6" targetNamespace="http://schemas.microsoft.com/office/2006/metadata/properties" ma:root="true" ma:fieldsID="20e8468169b743957fb572bee876097a" ns2:_="" ns3:_="">
     <xsd:import namespace="90191c2e-8b42-4228-85b4-7806ea93d9fa"/>
@@ -17955,40 +17931,31 @@
 </ct:contentTypeSchema>
 </file>
 
-<file path=customXml/itemProps1.xml><?xml version="1.0" encoding="utf-8"?>
-<ds:datastoreItem xmlns:ds="http://schemas.openxmlformats.org/officeDocument/2006/customXml" ds:itemID="{CF1FD0AD-7A56-4031-B24D-376004EB8526}">
-  <ds:schemaRefs>
-    <ds:schemaRef ds:uri="http://schemas.microsoft.com/sharepoint/v3/contenttype/forms"/>
-  </ds:schemaRefs>
-</ds:datastoreItem>
+<file path=customXml/item2.xml><?xml version="1.0" encoding="utf-8"?>
+<?mso-contentType ?>
+<FormTemplates xmlns="http://schemas.microsoft.com/sharepoint/v3/contenttype/forms">
+  <Display>DocumentLibraryForm</Display>
+  <Edit>DocumentLibraryForm</Edit>
+  <New>DocumentLibraryForm</New>
+</FormTemplates>
 </file>
 
-<file path=customXml/itemProps2.xml><?xml version="1.0" encoding="utf-8"?>
-<ds:datastoreItem xmlns:ds="http://schemas.openxmlformats.org/officeDocument/2006/customXml" ds:itemID="{71FC5AF4-4390-47A2-BFC8-B4D79B4359BE}">
-  <ds:schemaRefs>
-    <ds:schemaRef ds:uri="http://schemas.openxmlformats.org/officeDocument/2006/bibliography"/>
-  </ds:schemaRefs>
-</ds:datastoreItem>
+<file path=customXml/item3.xml><?xml version="1.0" encoding="utf-8"?>
+<p:properties xmlns:p="http://schemas.microsoft.com/office/2006/metadata/properties" xmlns:xsi="http://www.w3.org/2001/XMLSchema-instance" xmlns:pc="http://schemas.microsoft.com/office/infopath/2007/PartnerControls">
+  <documentManagement>
+    <lcf76f155ced4ddcb4097134ff3c332f xmlns="90191c2e-8b42-4228-85b4-7806ea93d9fa">
+      <Terms xmlns="http://schemas.microsoft.com/office/infopath/2007/PartnerControls"/>
+    </lcf76f155ced4ddcb4097134ff3c332f>
+    <TaxCatchAll xmlns="8d5d6a0f-107e-4682-b58a-f9becefb0ba6" xsi:nil="true"/>
+  </documentManagement>
+</p:properties>
 </file>
 
-<file path=customXml/itemProps3.xml><?xml version="1.0" encoding="utf-8"?>
-<ds:datastoreItem xmlns:ds="http://schemas.openxmlformats.org/officeDocument/2006/customXml" ds:itemID="{0FB482D0-C62D-40F8-A30D-80102D84D1F8}">
-  <ds:schemaRefs>
-    <ds:schemaRef ds:uri="http://schemas.openxmlformats.org/package/2006/metadata/core-properties"/>
-    <ds:schemaRef ds:uri="http://purl.org/dc/terms/"/>
-    <ds:schemaRef ds:uri="http://schemas.microsoft.com/office/2006/documentManagement/types"/>
-    <ds:schemaRef ds:uri="http://www.w3.org/XML/1998/namespace"/>
-    <ds:schemaRef ds:uri="http://purl.org/dc/dcmitype/"/>
-    <ds:schemaRef ds:uri="90191c2e-8b42-4228-85b4-7806ea93d9fa"/>
-    <ds:schemaRef ds:uri="8d5d6a0f-107e-4682-b58a-f9becefb0ba6"/>
-    <ds:schemaRef ds:uri="http://schemas.microsoft.com/office/infopath/2007/PartnerControls"/>
-    <ds:schemaRef ds:uri="http://schemas.microsoft.com/office/2006/metadata/properties"/>
-    <ds:schemaRef ds:uri="http://purl.org/dc/elements/1.1/"/>
-  </ds:schemaRefs>
-</ds:datastoreItem>
+<file path=customXml/item4.xml><?xml version="1.0" encoding="utf-8"?>
+<b:Sources xmlns:b="http://schemas.openxmlformats.org/officeDocument/2006/bibliography" xmlns="http://schemas.openxmlformats.org/officeDocument/2006/bibliography" SelectedStyle="\APA.XSL" StyleName="APA"/>
 </file>
 
-<file path=customXml/itemProps4.xml><?xml version="1.0" encoding="utf-8"?>
+<file path=customXml/itemProps1.xml><?xml version="1.0" encoding="utf-8"?>
 <ds:datastoreItem xmlns:ds="http://schemas.openxmlformats.org/officeDocument/2006/customXml" ds:itemID="{F2B51B91-11E5-44A3-B26A-53FD8F62BC8E}">
   <ds:schemaRefs>
     <ds:schemaRef ds:uri="http://schemas.microsoft.com/office/2006/metadata/contentType"/>
@@ -18005,4 +17972,37 @@
     <ds:schemaRef ds:uri="http://schemas.microsoft.com/internal/obd"/>
   </ds:schemaRefs>
 </ds:datastoreItem>
+</file>
+
+<file path=customXml/itemProps2.xml><?xml version="1.0" encoding="utf-8"?>
+<ds:datastoreItem xmlns:ds="http://schemas.openxmlformats.org/officeDocument/2006/customXml" ds:itemID="{CF1FD0AD-7A56-4031-B24D-376004EB8526}">
+  <ds:schemaRefs>
+    <ds:schemaRef ds:uri="http://schemas.microsoft.com/sharepoint/v3/contenttype/forms"/>
+  </ds:schemaRefs>
+</ds:datastoreItem>
+</file>
+
+<file path=customXml/itemProps3.xml><?xml version="1.0" encoding="utf-8"?>
+<ds:datastoreItem xmlns:ds="http://schemas.openxmlformats.org/officeDocument/2006/customXml" ds:itemID="{0FB482D0-C62D-40F8-A30D-80102D84D1F8}">
+  <ds:schemaRefs>
+    <ds:schemaRef ds:uri="http://purl.org/dc/elements/1.1/"/>
+    <ds:schemaRef ds:uri="http://schemas.openxmlformats.org/package/2006/metadata/core-properties"/>
+    <ds:schemaRef ds:uri="90191c2e-8b42-4228-85b4-7806ea93d9fa"/>
+    <ds:schemaRef ds:uri="http://schemas.microsoft.com/office/2006/documentManagement/types"/>
+    <ds:schemaRef ds:uri="http://purl.org/dc/dcmitype/"/>
+    <ds:schemaRef ds:uri="http://purl.org/dc/terms/"/>
+    <ds:schemaRef ds:uri="http://schemas.microsoft.com/office/2006/metadata/properties"/>
+    <ds:schemaRef ds:uri="http://schemas.microsoft.com/office/infopath/2007/PartnerControls"/>
+    <ds:schemaRef ds:uri="8d5d6a0f-107e-4682-b58a-f9becefb0ba6"/>
+    <ds:schemaRef ds:uri="http://www.w3.org/XML/1998/namespace"/>
+  </ds:schemaRefs>
+</ds:datastoreItem>
+</file>
+
+<file path=customXml/itemProps4.xml><?xml version="1.0" encoding="utf-8"?>
+<ds:datastoreItem xmlns:ds="http://schemas.openxmlformats.org/officeDocument/2006/customXml" ds:itemID="{71FC5AF4-4390-47A2-BFC8-B4D79B4359BE}">
+  <ds:schemaRefs>
+    <ds:schemaRef ds:uri="http://schemas.openxmlformats.org/officeDocument/2006/bibliography"/>
+  </ds:schemaRefs>
+</ds:datastoreItem>
 </file>
</xml_diff>